<commit_message>
Document portfolio changed from word to md
</commit_message>
<xml_diff>
--- a/Documentation/Portfolio_Semester3_new.docx
+++ b/Documentation/Portfolio_Semester3_new.docx
@@ -292,7 +292,7 @@
         <w:pStyle w:val="Kop1"/>
         <w:jc w:val="center"/>
       </w:pPr>
-      <w:bookmarkStart w:id="0" w:name="_Toc116631639"/>
+      <w:bookmarkStart w:id="0" w:name="_Toc116637994"/>
       <w:r>
         <w:lastRenderedPageBreak/>
         <w:t>Inhoud</w:t>
@@ -347,7 +347,7 @@
           <w:r>
             <w:fldChar w:fldCharType="separate"/>
           </w:r>
-          <w:hyperlink w:anchor="_Toc116631639" w:history="1">
+          <w:hyperlink w:anchor="_Toc116637994" w:history="1">
             <w:r>
               <w:rPr>
                 <w:rStyle w:val="Hyperlink"/>
@@ -374,7 +374,7 @@
                 <w:noProof/>
                 <w:webHidden/>
               </w:rPr>
-              <w:instrText xml:space="preserve"> PAGEREF _Toc116631639 \h </w:instrText>
+              <w:instrText xml:space="preserve"> PAGEREF _Toc116637994 \h </w:instrText>
             </w:r>
             <w:r>
               <w:rPr>
@@ -417,7 +417,7 @@
               <w:lang w:eastAsia="nl-NL"/>
             </w:rPr>
           </w:pPr>
-          <w:hyperlink w:anchor="_Toc116631640" w:history="1">
+          <w:hyperlink w:anchor="_Toc116637995" w:history="1">
             <w:r>
               <w:rPr>
                 <w:rStyle w:val="Hyperlink"/>
@@ -444,7 +444,7 @@
                 <w:noProof/>
                 <w:webHidden/>
               </w:rPr>
-              <w:instrText xml:space="preserve"> PAGEREF _Toc116631640 \h </w:instrText>
+              <w:instrText xml:space="preserve"> PAGEREF _Toc116637995 \h </w:instrText>
             </w:r>
             <w:r>
               <w:rPr>
@@ -464,7 +464,7 @@
                 <w:noProof/>
                 <w:webHidden/>
               </w:rPr>
-              <w:t>3</w:t>
+              <w:t>2</w:t>
             </w:r>
             <w:r>
               <w:rPr>
@@ -488,7 +488,7 @@
               <w:lang w:eastAsia="nl-NL"/>
             </w:rPr>
           </w:pPr>
-          <w:hyperlink w:anchor="_Toc116631641" w:history="1">
+          <w:hyperlink w:anchor="_Toc116637996" w:history="1">
             <w:r>
               <w:rPr>
                 <w:rStyle w:val="Hyperlink"/>
@@ -531,7 +531,7 @@
                 <w:noProof/>
                 <w:webHidden/>
               </w:rPr>
-              <w:instrText xml:space="preserve"> PAGEREF _Toc116631641 \h </w:instrText>
+              <w:instrText xml:space="preserve"> PAGEREF _Toc116637996 \h </w:instrText>
             </w:r>
             <w:r>
               <w:rPr>
@@ -551,7 +551,7 @@
                 <w:noProof/>
                 <w:webHidden/>
               </w:rPr>
-              <w:t>3</w:t>
+              <w:t>2</w:t>
             </w:r>
             <w:r>
               <w:rPr>
@@ -575,7 +575,7 @@
               <w:lang w:eastAsia="nl-NL"/>
             </w:rPr>
           </w:pPr>
-          <w:hyperlink w:anchor="_Toc116631642" w:history="1">
+          <w:hyperlink w:anchor="_Toc116637997" w:history="1">
             <w:r>
               <w:rPr>
                 <w:rStyle w:val="Hyperlink"/>
@@ -617,7 +617,7 @@
                 <w:noProof/>
                 <w:webHidden/>
               </w:rPr>
-              <w:instrText xml:space="preserve"> PAGEREF _Toc116631642 \h </w:instrText>
+              <w:instrText xml:space="preserve"> PAGEREF _Toc116637997 \h </w:instrText>
             </w:r>
             <w:r>
               <w:rPr>
@@ -637,7 +637,7 @@
                 <w:noProof/>
                 <w:webHidden/>
               </w:rPr>
-              <w:t>3</w:t>
+              <w:t>2</w:t>
             </w:r>
             <w:r>
               <w:rPr>
@@ -661,7 +661,7 @@
               <w:lang w:eastAsia="nl-NL"/>
             </w:rPr>
           </w:pPr>
-          <w:hyperlink w:anchor="_Toc116631643" w:history="1">
+          <w:hyperlink w:anchor="_Toc116637998" w:history="1">
             <w:r>
               <w:rPr>
                 <w:rStyle w:val="Hyperlink"/>
@@ -703,7 +703,7 @@
                 <w:noProof/>
                 <w:webHidden/>
               </w:rPr>
-              <w:instrText xml:space="preserve"> PAGEREF _Toc116631643 \h </w:instrText>
+              <w:instrText xml:space="preserve"> PAGEREF _Toc116637998 \h </w:instrText>
             </w:r>
             <w:r>
               <w:rPr>
@@ -723,7 +723,7 @@
                 <w:noProof/>
                 <w:webHidden/>
               </w:rPr>
-              <w:t>3</w:t>
+              <w:t>2</w:t>
             </w:r>
             <w:r>
               <w:rPr>
@@ -747,7 +747,7 @@
               <w:lang w:eastAsia="nl-NL"/>
             </w:rPr>
           </w:pPr>
-          <w:hyperlink w:anchor="_Toc116631644" w:history="1">
+          <w:hyperlink w:anchor="_Toc116637999" w:history="1">
             <w:r>
               <w:rPr>
                 <w:rStyle w:val="Hyperlink"/>
@@ -789,7 +789,7 @@
                 <w:noProof/>
                 <w:webHidden/>
               </w:rPr>
-              <w:instrText xml:space="preserve"> PAGEREF _Toc116631644 \h </w:instrText>
+              <w:instrText xml:space="preserve"> PAGEREF _Toc116637999 \h </w:instrText>
             </w:r>
             <w:r>
               <w:rPr>
@@ -809,7 +809,7 @@
                 <w:noProof/>
                 <w:webHidden/>
               </w:rPr>
-              <w:t>3</w:t>
+              <w:t>2</w:t>
             </w:r>
             <w:r>
               <w:rPr>
@@ -833,7 +833,7 @@
               <w:lang w:eastAsia="nl-NL"/>
             </w:rPr>
           </w:pPr>
-          <w:hyperlink w:anchor="_Toc116631645" w:history="1">
+          <w:hyperlink w:anchor="_Toc116638000" w:history="1">
             <w:r>
               <w:rPr>
                 <w:rStyle w:val="Hyperlink"/>
@@ -875,7 +875,7 @@
                 <w:noProof/>
                 <w:webHidden/>
               </w:rPr>
-              <w:instrText xml:space="preserve"> PAGEREF _Toc116631645 \h </w:instrText>
+              <w:instrText xml:space="preserve"> PAGEREF _Toc116638000 \h </w:instrText>
             </w:r>
             <w:r>
               <w:rPr>
@@ -895,7 +895,7 @@
                 <w:noProof/>
                 <w:webHidden/>
               </w:rPr>
-              <w:t>3</w:t>
+              <w:t>2</w:t>
             </w:r>
             <w:r>
               <w:rPr>
@@ -919,7 +919,7 @@
               <w:lang w:eastAsia="nl-NL"/>
             </w:rPr>
           </w:pPr>
-          <w:hyperlink w:anchor="_Toc116631646" w:history="1">
+          <w:hyperlink w:anchor="_Toc116638001" w:history="1">
             <w:r>
               <w:rPr>
                 <w:rStyle w:val="Hyperlink"/>
@@ -961,7 +961,7 @@
                 <w:noProof/>
                 <w:webHidden/>
               </w:rPr>
-              <w:instrText xml:space="preserve"> PAGEREF _Toc116631646 \h </w:instrText>
+              <w:instrText xml:space="preserve"> PAGEREF _Toc116638001 \h </w:instrText>
             </w:r>
             <w:r>
               <w:rPr>
@@ -981,7 +981,7 @@
                 <w:noProof/>
                 <w:webHidden/>
               </w:rPr>
-              <w:t>3</w:t>
+              <w:t>2</w:t>
             </w:r>
             <w:r>
               <w:rPr>
@@ -1005,7 +1005,7 @@
               <w:lang w:eastAsia="nl-NL"/>
             </w:rPr>
           </w:pPr>
-          <w:hyperlink w:anchor="_Toc116631647" w:history="1">
+          <w:hyperlink w:anchor="_Toc116638002" w:history="1">
             <w:r>
               <w:rPr>
                 <w:rStyle w:val="Hyperlink"/>
@@ -1047,7 +1047,7 @@
                 <w:noProof/>
                 <w:webHidden/>
               </w:rPr>
-              <w:instrText xml:space="preserve"> PAGEREF _Toc116631647 \h </w:instrText>
+              <w:instrText xml:space="preserve"> PAGEREF _Toc116638002 \h </w:instrText>
             </w:r>
             <w:r>
               <w:rPr>
@@ -1067,7 +1067,7 @@
                 <w:noProof/>
                 <w:webHidden/>
               </w:rPr>
-              <w:t>3</w:t>
+              <w:t>2</w:t>
             </w:r>
             <w:r>
               <w:rPr>
@@ -1090,7 +1090,7 @@
               <w:lang w:eastAsia="nl-NL"/>
             </w:rPr>
           </w:pPr>
-          <w:hyperlink w:anchor="_Toc116631648" w:history="1">
+          <w:hyperlink w:anchor="_Toc116638003" w:history="1">
             <w:r>
               <w:rPr>
                 <w:rStyle w:val="Hyperlink"/>
@@ -1117,7 +1117,7 @@
                 <w:noProof/>
                 <w:webHidden/>
               </w:rPr>
-              <w:instrText xml:space="preserve"> PAGEREF _Toc116631648 \h </w:instrText>
+              <w:instrText xml:space="preserve"> PAGEREF _Toc116638003 \h </w:instrText>
             </w:r>
             <w:r>
               <w:rPr>
@@ -1137,7 +1137,7 @@
                 <w:noProof/>
                 <w:webHidden/>
               </w:rPr>
-              <w:t>4</w:t>
+              <w:t>3</w:t>
             </w:r>
             <w:r>
               <w:rPr>
@@ -1160,7 +1160,7 @@
               <w:lang w:eastAsia="nl-NL"/>
             </w:rPr>
           </w:pPr>
-          <w:hyperlink w:anchor="_Toc116631649" w:history="1">
+          <w:hyperlink w:anchor="_Toc116638004" w:history="1">
             <w:r>
               <w:rPr>
                 <w:rStyle w:val="Hyperlink"/>
@@ -1187,7 +1187,7 @@
                 <w:noProof/>
                 <w:webHidden/>
               </w:rPr>
-              <w:instrText xml:space="preserve"> PAGEREF _Toc116631649 \h </w:instrText>
+              <w:instrText xml:space="preserve"> PAGEREF _Toc116638004 \h </w:instrText>
             </w:r>
             <w:r>
               <w:rPr>
@@ -1207,7 +1207,7 @@
                 <w:noProof/>
                 <w:webHidden/>
               </w:rPr>
-              <w:t>4</w:t>
+              <w:t>3</w:t>
             </w:r>
             <w:r>
               <w:rPr>
@@ -1230,7 +1230,14 @@
               <w:lang w:eastAsia="nl-NL"/>
             </w:rPr>
           </w:pPr>
-          <w:hyperlink w:anchor="_Toc116631650" w:history="1">
+          <w:hyperlink w:anchor="_Toc116638005" w:history="1">
+            <w:r>
+              <w:rPr>
+                <w:rStyle w:val="Hyperlink"/>
+                <w:noProof/>
+              </w:rPr>
+              <w:t>API</w:t>
+            </w:r>
             <w:r>
               <w:rPr>
                 <w:noProof/>
@@ -1250,7 +1257,7 @@
                 <w:noProof/>
                 <w:webHidden/>
               </w:rPr>
-              <w:instrText xml:space="preserve"> PAGEREF _Toc116631650 \h </w:instrText>
+              <w:instrText xml:space="preserve"> PAGEREF _Toc116638005 \h </w:instrText>
             </w:r>
             <w:r>
               <w:rPr>
@@ -1271,6 +1278,146 @@
                 <w:webHidden/>
               </w:rPr>
               <w:t>4</w:t>
+            </w:r>
+            <w:r>
+              <w:rPr>
+                <w:noProof/>
+                <w:webHidden/>
+              </w:rPr>
+              <w:fldChar w:fldCharType="end"/>
+            </w:r>
+          </w:hyperlink>
+        </w:p>
+        <w:p>
+          <w:pPr>
+            <w:pStyle w:val="Inhopg1"/>
+            <w:tabs>
+              <w:tab w:val="right" w:leader="dot" w:pos="9062"/>
+            </w:tabs>
+            <w:rPr>
+              <w:rFonts w:eastAsiaTheme="minorEastAsia"/>
+              <w:noProof/>
+              <w:lang w:eastAsia="nl-NL"/>
+            </w:rPr>
+          </w:pPr>
+          <w:hyperlink w:anchor="_Toc116638006" w:history="1">
+            <w:r>
+              <w:rPr>
+                <w:rStyle w:val="Hyperlink"/>
+                <w:noProof/>
+              </w:rPr>
+              <w:t>Software Quality</w:t>
+            </w:r>
+            <w:r>
+              <w:rPr>
+                <w:noProof/>
+                <w:webHidden/>
+              </w:rPr>
+              <w:tab/>
+            </w:r>
+            <w:r>
+              <w:rPr>
+                <w:noProof/>
+                <w:webHidden/>
+              </w:rPr>
+              <w:fldChar w:fldCharType="begin"/>
+            </w:r>
+            <w:r>
+              <w:rPr>
+                <w:noProof/>
+                <w:webHidden/>
+              </w:rPr>
+              <w:instrText xml:space="preserve"> PAGEREF _Toc116638006 \h </w:instrText>
+            </w:r>
+            <w:r>
+              <w:rPr>
+                <w:noProof/>
+                <w:webHidden/>
+              </w:rPr>
+            </w:r>
+            <w:r>
+              <w:rPr>
+                <w:noProof/>
+                <w:webHidden/>
+              </w:rPr>
+              <w:fldChar w:fldCharType="separate"/>
+            </w:r>
+            <w:r>
+              <w:rPr>
+                <w:noProof/>
+                <w:webHidden/>
+              </w:rPr>
+              <w:t>5</w:t>
+            </w:r>
+            <w:r>
+              <w:rPr>
+                <w:noProof/>
+                <w:webHidden/>
+              </w:rPr>
+              <w:fldChar w:fldCharType="end"/>
+            </w:r>
+          </w:hyperlink>
+        </w:p>
+        <w:p>
+          <w:pPr>
+            <w:pStyle w:val="Inhopg1"/>
+            <w:tabs>
+              <w:tab w:val="right" w:leader="dot" w:pos="9062"/>
+            </w:tabs>
+            <w:rPr>
+              <w:rFonts w:eastAsiaTheme="minorEastAsia"/>
+              <w:noProof/>
+              <w:lang w:eastAsia="nl-NL"/>
+            </w:rPr>
+          </w:pPr>
+          <w:hyperlink w:anchor="_Toc116638007" w:history="1">
+            <w:r>
+              <w:rPr>
+                <w:rStyle w:val="Hyperlink"/>
+                <w:noProof/>
+              </w:rPr>
+              <w:t>Agile Methods</w:t>
+            </w:r>
+            <w:r>
+              <w:rPr>
+                <w:noProof/>
+                <w:webHidden/>
+              </w:rPr>
+              <w:tab/>
+            </w:r>
+            <w:r>
+              <w:rPr>
+                <w:noProof/>
+                <w:webHidden/>
+              </w:rPr>
+              <w:fldChar w:fldCharType="begin"/>
+            </w:r>
+            <w:r>
+              <w:rPr>
+                <w:noProof/>
+                <w:webHidden/>
+              </w:rPr>
+              <w:instrText xml:space="preserve"> PAGEREF _Toc116638007 \h </w:instrText>
+            </w:r>
+            <w:r>
+              <w:rPr>
+                <w:noProof/>
+                <w:webHidden/>
+              </w:rPr>
+            </w:r>
+            <w:r>
+              <w:rPr>
+                <w:noProof/>
+                <w:webHidden/>
+              </w:rPr>
+              <w:fldChar w:fldCharType="separate"/>
+            </w:r>
+            <w:r>
+              <w:rPr>
+                <w:noProof/>
+                <w:webHidden/>
+              </w:rPr>
+              <w:t>6</w:t>
             </w:r>
             <w:r>
               <w:rPr>
@@ -1293,13 +1440,13 @@
               <w:lang w:eastAsia="nl-NL"/>
             </w:rPr>
           </w:pPr>
-          <w:hyperlink w:anchor="_Toc116631651" w:history="1">
+          <w:hyperlink w:anchor="_Toc116638008" w:history="1">
             <w:r>
               <w:rPr>
                 <w:rStyle w:val="Hyperlink"/>
                 <w:noProof/>
               </w:rPr>
-              <w:t>API</w:t>
+              <w:t>Scrum</w:t>
             </w:r>
             <w:r>
               <w:rPr>
@@ -1320,7 +1467,7 @@
                 <w:noProof/>
                 <w:webHidden/>
               </w:rPr>
-              <w:instrText xml:space="preserve"> PAGEREF _Toc116631651 \h </w:instrText>
+              <w:instrText xml:space="preserve"> PAGEREF _Toc116638008 \h </w:instrText>
             </w:r>
             <w:r>
               <w:rPr>
@@ -1340,7 +1487,7 @@
                 <w:noProof/>
                 <w:webHidden/>
               </w:rPr>
-              <w:t>5</w:t>
+              <w:t>6</w:t>
             </w:r>
             <w:r>
               <w:rPr>
@@ -1363,13 +1510,13 @@
               <w:lang w:eastAsia="nl-NL"/>
             </w:rPr>
           </w:pPr>
-          <w:hyperlink w:anchor="_Toc116631652" w:history="1">
+          <w:hyperlink w:anchor="_Toc116638009" w:history="1">
             <w:r>
               <w:rPr>
                 <w:rStyle w:val="Hyperlink"/>
                 <w:noProof/>
               </w:rPr>
-              <w:t>Software Quality</w:t>
+              <w:t>CI/CD</w:t>
             </w:r>
             <w:r>
               <w:rPr>
@@ -1390,7 +1537,7 @@
                 <w:noProof/>
                 <w:webHidden/>
               </w:rPr>
-              <w:instrText xml:space="preserve"> PAGEREF _Toc116631652 \h </w:instrText>
+              <w:instrText xml:space="preserve"> PAGEREF _Toc116638009 \h </w:instrText>
             </w:r>
             <w:r>
               <w:rPr>
@@ -1410,7 +1557,7 @@
                 <w:noProof/>
                 <w:webHidden/>
               </w:rPr>
-              <w:t>6</w:t>
+              <w:t>7</w:t>
             </w:r>
             <w:r>
               <w:rPr>
@@ -1433,13 +1580,13 @@
               <w:lang w:eastAsia="nl-NL"/>
             </w:rPr>
           </w:pPr>
-          <w:hyperlink w:anchor="_Toc116631653" w:history="1">
+          <w:hyperlink w:anchor="_Toc116638010" w:history="1">
             <w:r>
               <w:rPr>
                 <w:rStyle w:val="Hyperlink"/>
                 <w:noProof/>
               </w:rPr>
-              <w:t>Agile Methods</w:t>
+              <w:t>Cultural differences and ethics</w:t>
             </w:r>
             <w:r>
               <w:rPr>
@@ -1460,7 +1607,7 @@
                 <w:noProof/>
                 <w:webHidden/>
               </w:rPr>
-              <w:instrText xml:space="preserve"> PAGEREF _Toc116631653 \h </w:instrText>
+              <w:instrText xml:space="preserve"> PAGEREF _Toc116638010 \h </w:instrText>
             </w:r>
             <w:r>
               <w:rPr>
@@ -1480,7 +1627,7 @@
                 <w:noProof/>
                 <w:webHidden/>
               </w:rPr>
-              <w:t>7</w:t>
+              <w:t>8</w:t>
             </w:r>
             <w:r>
               <w:rPr>
@@ -1503,13 +1650,13 @@
               <w:lang w:eastAsia="nl-NL"/>
             </w:rPr>
           </w:pPr>
-          <w:hyperlink w:anchor="_Toc116631654" w:history="1">
+          <w:hyperlink w:anchor="_Toc116638011" w:history="1">
             <w:r>
               <w:rPr>
                 <w:rStyle w:val="Hyperlink"/>
                 <w:noProof/>
               </w:rPr>
-              <w:t>CI/CD</w:t>
+              <w:t>Requirements en Design</w:t>
             </w:r>
             <w:r>
               <w:rPr>
@@ -1530,7 +1677,7 @@
                 <w:noProof/>
                 <w:webHidden/>
               </w:rPr>
-              <w:instrText xml:space="preserve"> PAGEREF _Toc116631654 \h </w:instrText>
+              <w:instrText xml:space="preserve"> PAGEREF _Toc116638011 \h </w:instrText>
             </w:r>
             <w:r>
               <w:rPr>
@@ -1550,7 +1697,147 @@
                 <w:noProof/>
                 <w:webHidden/>
               </w:rPr>
-              <w:t>8</w:t>
+              <w:t>9</w:t>
+            </w:r>
+            <w:r>
+              <w:rPr>
+                <w:noProof/>
+                <w:webHidden/>
+              </w:rPr>
+              <w:fldChar w:fldCharType="end"/>
+            </w:r>
+          </w:hyperlink>
+        </w:p>
+        <w:p>
+          <w:pPr>
+            <w:pStyle w:val="Inhopg2"/>
+            <w:tabs>
+              <w:tab w:val="right" w:leader="dot" w:pos="9062"/>
+            </w:tabs>
+            <w:rPr>
+              <w:rFonts w:eastAsiaTheme="minorEastAsia"/>
+              <w:noProof/>
+              <w:lang w:eastAsia="nl-NL"/>
+            </w:rPr>
+          </w:pPr>
+          <w:hyperlink w:anchor="_Toc116638012" w:history="1">
+            <w:r>
+              <w:rPr>
+                <w:rStyle w:val="Hyperlink"/>
+                <w:noProof/>
+              </w:rPr>
+              <w:t>Requirements</w:t>
+            </w:r>
+            <w:r>
+              <w:rPr>
+                <w:noProof/>
+                <w:webHidden/>
+              </w:rPr>
+              <w:tab/>
+            </w:r>
+            <w:r>
+              <w:rPr>
+                <w:noProof/>
+                <w:webHidden/>
+              </w:rPr>
+              <w:fldChar w:fldCharType="begin"/>
+            </w:r>
+            <w:r>
+              <w:rPr>
+                <w:noProof/>
+                <w:webHidden/>
+              </w:rPr>
+              <w:instrText xml:space="preserve"> PAGEREF _Toc116638012 \h </w:instrText>
+            </w:r>
+            <w:r>
+              <w:rPr>
+                <w:noProof/>
+                <w:webHidden/>
+              </w:rPr>
+            </w:r>
+            <w:r>
+              <w:rPr>
+                <w:noProof/>
+                <w:webHidden/>
+              </w:rPr>
+              <w:fldChar w:fldCharType="separate"/>
+            </w:r>
+            <w:r>
+              <w:rPr>
+                <w:noProof/>
+                <w:webHidden/>
+              </w:rPr>
+              <w:t>9</w:t>
+            </w:r>
+            <w:r>
+              <w:rPr>
+                <w:noProof/>
+                <w:webHidden/>
+              </w:rPr>
+              <w:fldChar w:fldCharType="end"/>
+            </w:r>
+          </w:hyperlink>
+        </w:p>
+        <w:p>
+          <w:pPr>
+            <w:pStyle w:val="Inhopg2"/>
+            <w:tabs>
+              <w:tab w:val="right" w:leader="dot" w:pos="9062"/>
+            </w:tabs>
+            <w:rPr>
+              <w:rFonts w:eastAsiaTheme="minorEastAsia"/>
+              <w:noProof/>
+              <w:lang w:eastAsia="nl-NL"/>
+            </w:rPr>
+          </w:pPr>
+          <w:hyperlink w:anchor="_Toc116638013" w:history="1">
+            <w:r>
+              <w:rPr>
+                <w:rStyle w:val="Hyperlink"/>
+                <w:noProof/>
+              </w:rPr>
+              <w:t>Design</w:t>
+            </w:r>
+            <w:r>
+              <w:rPr>
+                <w:noProof/>
+                <w:webHidden/>
+              </w:rPr>
+              <w:tab/>
+            </w:r>
+            <w:r>
+              <w:rPr>
+                <w:noProof/>
+                <w:webHidden/>
+              </w:rPr>
+              <w:fldChar w:fldCharType="begin"/>
+            </w:r>
+            <w:r>
+              <w:rPr>
+                <w:noProof/>
+                <w:webHidden/>
+              </w:rPr>
+              <w:instrText xml:space="preserve"> PAGEREF _Toc116638013 \h </w:instrText>
+            </w:r>
+            <w:r>
+              <w:rPr>
+                <w:noProof/>
+                <w:webHidden/>
+              </w:rPr>
+            </w:r>
+            <w:r>
+              <w:rPr>
+                <w:noProof/>
+                <w:webHidden/>
+              </w:rPr>
+              <w:fldChar w:fldCharType="separate"/>
+            </w:r>
+            <w:r>
+              <w:rPr>
+                <w:noProof/>
+                <w:webHidden/>
+              </w:rPr>
+              <w:t>9</w:t>
             </w:r>
             <w:r>
               <w:rPr>
@@ -1573,13 +1860,13 @@
               <w:lang w:eastAsia="nl-NL"/>
             </w:rPr>
           </w:pPr>
-          <w:hyperlink w:anchor="_Toc116631655" w:history="1">
+          <w:hyperlink w:anchor="_Toc116638014" w:history="1">
             <w:r>
               <w:rPr>
                 <w:rStyle w:val="Hyperlink"/>
                 <w:noProof/>
               </w:rPr>
-              <w:t>Cultural differences and ethics</w:t>
+              <w:t>Business Processes</w:t>
             </w:r>
             <w:r>
               <w:rPr>
@@ -1600,7 +1887,7 @@
                 <w:noProof/>
                 <w:webHidden/>
               </w:rPr>
-              <w:instrText xml:space="preserve"> PAGEREF _Toc116631655 \h </w:instrText>
+              <w:instrText xml:space="preserve"> PAGEREF _Toc116638014 \h </w:instrText>
             </w:r>
             <w:r>
               <w:rPr>
@@ -1620,7 +1907,7 @@
                 <w:noProof/>
                 <w:webHidden/>
               </w:rPr>
-              <w:t>9</w:t>
+              <w:t>10</w:t>
             </w:r>
             <w:r>
               <w:rPr>
@@ -1643,13 +1930,13 @@
               <w:lang w:eastAsia="nl-NL"/>
             </w:rPr>
           </w:pPr>
-          <w:hyperlink w:anchor="_Toc116631656" w:history="1">
+          <w:hyperlink w:anchor="_Toc116638015" w:history="1">
             <w:r>
               <w:rPr>
                 <w:rStyle w:val="Hyperlink"/>
                 <w:noProof/>
               </w:rPr>
-              <w:t>Requirements en Design</w:t>
+              <w:t>Professional</w:t>
             </w:r>
             <w:r>
               <w:rPr>
@@ -1670,7 +1957,7 @@
                 <w:noProof/>
                 <w:webHidden/>
               </w:rPr>
-              <w:instrText xml:space="preserve"> PAGEREF _Toc116631656 \h </w:instrText>
+              <w:instrText xml:space="preserve"> PAGEREF _Toc116638015 \h </w:instrText>
             </w:r>
             <w:r>
               <w:rPr>
@@ -1690,147 +1977,7 @@
                 <w:noProof/>
                 <w:webHidden/>
               </w:rPr>
-              <w:t>10</w:t>
-            </w:r>
-            <w:r>
-              <w:rPr>
-                <w:noProof/>
-                <w:webHidden/>
-              </w:rPr>
-              <w:fldChar w:fldCharType="end"/>
-            </w:r>
-          </w:hyperlink>
-        </w:p>
-        <w:p>
-          <w:pPr>
-            <w:pStyle w:val="Inhopg1"/>
-            <w:tabs>
-              <w:tab w:val="right" w:leader="dot" w:pos="9062"/>
-            </w:tabs>
-            <w:rPr>
-              <w:rFonts w:eastAsiaTheme="minorEastAsia"/>
-              <w:noProof/>
-              <w:lang w:eastAsia="nl-NL"/>
-            </w:rPr>
-          </w:pPr>
-          <w:hyperlink w:anchor="_Toc116631657" w:history="1">
-            <w:r>
-              <w:rPr>
-                <w:rStyle w:val="Hyperlink"/>
-                <w:noProof/>
-              </w:rPr>
-              <w:t>Business Processes</w:t>
-            </w:r>
-            <w:r>
-              <w:rPr>
-                <w:noProof/>
-                <w:webHidden/>
-              </w:rPr>
-              <w:tab/>
-            </w:r>
-            <w:r>
-              <w:rPr>
-                <w:noProof/>
-                <w:webHidden/>
-              </w:rPr>
-              <w:fldChar w:fldCharType="begin"/>
-            </w:r>
-            <w:r>
-              <w:rPr>
-                <w:noProof/>
-                <w:webHidden/>
-              </w:rPr>
-              <w:instrText xml:space="preserve"> PAGEREF _Toc116631657 \h </w:instrText>
-            </w:r>
-            <w:r>
-              <w:rPr>
-                <w:noProof/>
-                <w:webHidden/>
-              </w:rPr>
-            </w:r>
-            <w:r>
-              <w:rPr>
-                <w:noProof/>
-                <w:webHidden/>
-              </w:rPr>
-              <w:fldChar w:fldCharType="separate"/>
-            </w:r>
-            <w:r>
-              <w:rPr>
-                <w:noProof/>
-                <w:webHidden/>
-              </w:rPr>
               <w:t>11</w:t>
-            </w:r>
-            <w:r>
-              <w:rPr>
-                <w:noProof/>
-                <w:webHidden/>
-              </w:rPr>
-              <w:fldChar w:fldCharType="end"/>
-            </w:r>
-          </w:hyperlink>
-        </w:p>
-        <w:p>
-          <w:pPr>
-            <w:pStyle w:val="Inhopg1"/>
-            <w:tabs>
-              <w:tab w:val="right" w:leader="dot" w:pos="9062"/>
-            </w:tabs>
-            <w:rPr>
-              <w:rFonts w:eastAsiaTheme="minorEastAsia"/>
-              <w:noProof/>
-              <w:lang w:eastAsia="nl-NL"/>
-            </w:rPr>
-          </w:pPr>
-          <w:hyperlink w:anchor="_Toc116631658" w:history="1">
-            <w:r>
-              <w:rPr>
-                <w:rStyle w:val="Hyperlink"/>
-                <w:noProof/>
-              </w:rPr>
-              <w:t>Professional</w:t>
-            </w:r>
-            <w:r>
-              <w:rPr>
-                <w:noProof/>
-                <w:webHidden/>
-              </w:rPr>
-              <w:tab/>
-            </w:r>
-            <w:r>
-              <w:rPr>
-                <w:noProof/>
-                <w:webHidden/>
-              </w:rPr>
-              <w:fldChar w:fldCharType="begin"/>
-            </w:r>
-            <w:r>
-              <w:rPr>
-                <w:noProof/>
-                <w:webHidden/>
-              </w:rPr>
-              <w:instrText xml:space="preserve"> PAGEREF _Toc116631658 \h </w:instrText>
-            </w:r>
-            <w:r>
-              <w:rPr>
-                <w:noProof/>
-                <w:webHidden/>
-              </w:rPr>
-            </w:r>
-            <w:r>
-              <w:rPr>
-                <w:noProof/>
-                <w:webHidden/>
-              </w:rPr>
-              <w:fldChar w:fldCharType="separate"/>
-            </w:r>
-            <w:r>
-              <w:rPr>
-                <w:noProof/>
-                <w:webHidden/>
-              </w:rPr>
-              <w:t>12</w:t>
             </w:r>
             <w:r>
               <w:rPr>
@@ -1861,7 +2008,7 @@
       <w:pPr>
         <w:pStyle w:val="Kop1"/>
       </w:pPr>
-      <w:bookmarkStart w:id="1" w:name="_Toc116631640"/>
+      <w:bookmarkStart w:id="1" w:name="_Toc116637995"/>
       <w:r>
         <w:lastRenderedPageBreak/>
         <w:t>Leerdoelen</w:t>
@@ -1882,7 +2029,7 @@
           <w:shd w:val="clear" w:color="auto" w:fill="FFFFFF"/>
         </w:rPr>
       </w:pPr>
-      <w:bookmarkStart w:id="2" w:name="_Toc116631641"/>
+      <w:bookmarkStart w:id="2" w:name="_Toc116637996"/>
       <w:r>
         <w:rPr>
           <w:shd w:val="clear" w:color="auto" w:fill="FFFFFF"/>
@@ -1953,7 +2100,7 @@
           <w:numId w:val="3"/>
         </w:numPr>
       </w:pPr>
-      <w:bookmarkStart w:id="3" w:name="_Toc116631642"/>
+      <w:bookmarkStart w:id="3" w:name="_Toc116637997"/>
       <w:r>
         <w:t xml:space="preserve">Software </w:t>
       </w:r>
@@ -2022,7 +2169,7 @@
           <w:numId w:val="3"/>
         </w:numPr>
       </w:pPr>
-      <w:bookmarkStart w:id="4" w:name="_Toc116631643"/>
+      <w:bookmarkStart w:id="4" w:name="_Toc116637998"/>
       <w:r>
         <w:t xml:space="preserve">Agile </w:t>
       </w:r>
@@ -2078,7 +2225,7 @@
           <w:numId w:val="3"/>
         </w:numPr>
       </w:pPr>
-      <w:bookmarkStart w:id="5" w:name="_Toc116631644"/>
+      <w:bookmarkStart w:id="5" w:name="_Toc116637999"/>
       <w:r>
         <w:t>CI/CD</w:t>
       </w:r>
@@ -2205,7 +2352,7 @@
           <w:numId w:val="3"/>
         </w:numPr>
       </w:pPr>
-      <w:bookmarkStart w:id="6" w:name="_Toc116631645"/>
+      <w:bookmarkStart w:id="6" w:name="_Toc116638000"/>
       <w:r>
         <w:t>Requirements en Design</w:t>
       </w:r>
@@ -2233,7 +2380,7 @@
           <w:numId w:val="3"/>
         </w:numPr>
       </w:pPr>
-      <w:bookmarkStart w:id="7" w:name="_Toc116631646"/>
+      <w:bookmarkStart w:id="7" w:name="_Toc116638001"/>
       <w:r>
         <w:t xml:space="preserve">Business </w:t>
       </w:r>
@@ -2260,7 +2407,7 @@
           <w:numId w:val="3"/>
         </w:numPr>
       </w:pPr>
-      <w:bookmarkStart w:id="8" w:name="_Toc116631647"/>
+      <w:bookmarkStart w:id="8" w:name="_Toc116638002"/>
       <w:r>
         <w:t>Professional</w:t>
       </w:r>
@@ -2291,7 +2438,7 @@
       <w:pPr>
         <w:pStyle w:val="Kop1"/>
       </w:pPr>
-      <w:bookmarkStart w:id="9" w:name="_Toc116631648"/>
+      <w:bookmarkStart w:id="9" w:name="_Toc116638003"/>
       <w:r>
         <w:lastRenderedPageBreak/>
         <w:t xml:space="preserve">Full-stack </w:t>
@@ -2403,7 +2550,7 @@
       <w:pPr>
         <w:pStyle w:val="Kop2"/>
       </w:pPr>
-      <w:bookmarkStart w:id="10" w:name="_Toc116631649"/>
+      <w:bookmarkStart w:id="10" w:name="_Toc116638004"/>
       <w:r>
         <w:t>Design</w:t>
       </w:r>
@@ -2415,10 +2562,6 @@
       </w:r>
     </w:p>
     <w:p>
-      <w:pPr>
-        <w:pStyle w:val="Kop2"/>
-      </w:pPr>
-      <w:bookmarkStart w:id="11" w:name="_Toc116631650"/>
       <w:r>
         <w:rPr>
           <w:noProof/>
@@ -2459,7 +2602,6 @@
           </wp:inline>
         </w:drawing>
       </w:r>
-      <w:bookmarkEnd w:id="11"/>
       <w:r>
         <w:br w:type="page"/>
       </w:r>
@@ -2468,12 +2610,12 @@
       <w:pPr>
         <w:pStyle w:val="Kop2"/>
       </w:pPr>
-      <w:bookmarkStart w:id="12" w:name="_Toc116631651"/>
+      <w:bookmarkStart w:id="11" w:name="_Toc116638005"/>
       <w:r>
         <w:lastRenderedPageBreak/>
         <w:t>API</w:t>
       </w:r>
-      <w:bookmarkEnd w:id="12"/>
+      <w:bookmarkEnd w:id="11"/>
     </w:p>
     <w:p>
       <w:r>
@@ -2552,16 +2694,16 @@
       <w:r>
         <w:t xml:space="preserve">informatie, deze informatie is hieronder te </w:t>
       </w:r>
-      <w:commentRangeStart w:id="13"/>
+      <w:commentRangeStart w:id="12"/>
       <w:r>
         <w:t>zien</w:t>
       </w:r>
-      <w:commentRangeEnd w:id="13"/>
+      <w:commentRangeEnd w:id="12"/>
       <w:r>
         <w:rPr>
           <w:rStyle w:val="Verwijzingopmerking"/>
         </w:rPr>
-        <w:commentReference w:id="13"/>
+        <w:commentReference w:id="12"/>
       </w:r>
       <w:r>
         <w:t xml:space="preserve">. </w:t>
@@ -2624,7 +2766,7 @@
       <w:pPr>
         <w:pStyle w:val="Kop1"/>
       </w:pPr>
-      <w:bookmarkStart w:id="14" w:name="_Toc116631652"/>
+      <w:bookmarkStart w:id="13" w:name="_Toc116638006"/>
       <w:r>
         <w:lastRenderedPageBreak/>
         <w:t xml:space="preserve">Software </w:t>
@@ -2635,7 +2777,7 @@
       <w:r>
         <w:t>uality</w:t>
       </w:r>
-      <w:bookmarkEnd w:id="14"/>
+      <w:bookmarkEnd w:id="13"/>
     </w:p>
     <w:p>
       <w:r>
@@ -2825,7 +2967,7 @@
       <w:pPr>
         <w:pStyle w:val="Kop1"/>
       </w:pPr>
-      <w:bookmarkStart w:id="15" w:name="_Toc116631653"/>
+      <w:bookmarkStart w:id="14" w:name="_Toc116638007"/>
       <w:r>
         <w:lastRenderedPageBreak/>
         <w:t xml:space="preserve">Agile </w:t>
@@ -2836,15 +2978,17 @@
       <w:r>
         <w:t>ethods</w:t>
       </w:r>
+      <w:bookmarkEnd w:id="14"/>
+    </w:p>
+    <w:p>
+      <w:pPr>
+        <w:pStyle w:val="Kop2"/>
+      </w:pPr>
+      <w:bookmarkStart w:id="15" w:name="_Toc116638008"/>
+      <w:r>
+        <w:t>Scrum</w:t>
+      </w:r>
       <w:bookmarkEnd w:id="15"/>
-    </w:p>
-    <w:p>
-      <w:pPr>
-        <w:pStyle w:val="Kop2"/>
-      </w:pPr>
-      <w:r>
-        <w:t>Scrum</w:t>
-      </w:r>
     </w:p>
     <w:p>
       <w:r>
@@ -3101,7 +3245,7 @@
       <w:pPr>
         <w:pStyle w:val="Kop1"/>
       </w:pPr>
-      <w:bookmarkStart w:id="16" w:name="_Toc116631654"/>
+      <w:bookmarkStart w:id="16" w:name="_Toc116638009"/>
       <w:r>
         <w:lastRenderedPageBreak/>
         <w:t>CI/CD</w:t>
@@ -3259,7 +3403,7 @@
       <w:pPr>
         <w:pStyle w:val="Kop1"/>
       </w:pPr>
-      <w:bookmarkStart w:id="17" w:name="_Toc116631655"/>
+      <w:bookmarkStart w:id="17" w:name="_Toc116638010"/>
       <w:proofErr w:type="spellStart"/>
       <w:r>
         <w:lastRenderedPageBreak/>
@@ -3309,7 +3453,7 @@
       <w:pPr>
         <w:pStyle w:val="Kop1"/>
       </w:pPr>
-      <w:bookmarkStart w:id="18" w:name="_Toc116631656"/>
+      <w:bookmarkStart w:id="18" w:name="_Toc116638011"/>
       <w:r>
         <w:lastRenderedPageBreak/>
         <w:t>Requirements en Design</w:t>
@@ -3320,9 +3464,11 @@
       <w:pPr>
         <w:pStyle w:val="Kop2"/>
       </w:pPr>
+      <w:bookmarkStart w:id="19" w:name="_Toc116638012"/>
       <w:r>
         <w:t>Requirements</w:t>
       </w:r>
+      <w:bookmarkEnd w:id="19"/>
     </w:p>
     <w:p>
       <w:r>
@@ -3340,19 +3486,7 @@
           <w:rPr>
             <w:rStyle w:val="Hyperlink"/>
           </w:rPr>
-          <w:t>Youtu</w:t>
-        </w:r>
-        <w:r>
-          <w:rPr>
-            <w:rStyle w:val="Hyperlink"/>
-          </w:rPr>
-          <w:t>b</w:t>
-        </w:r>
-        <w:r>
-          <w:rPr>
-            <w:rStyle w:val="Hyperlink"/>
-          </w:rPr>
-          <w:t>e</w:t>
+          <w:t>Youtube</w:t>
         </w:r>
         <w:proofErr w:type="spellEnd"/>
         <w:r>
@@ -3379,9 +3513,11 @@
       <w:pPr>
         <w:pStyle w:val="Kop2"/>
       </w:pPr>
+      <w:bookmarkStart w:id="20" w:name="_Toc116638013"/>
       <w:r>
         <w:t>Design</w:t>
       </w:r>
+      <w:bookmarkEnd w:id="20"/>
     </w:p>
     <w:p>
       <w:r>
@@ -3392,19 +3528,7 @@
           <w:rPr>
             <w:rStyle w:val="Hyperlink"/>
           </w:rPr>
-          <w:t>dit docum</w:t>
-        </w:r>
-        <w:r>
-          <w:rPr>
-            <w:rStyle w:val="Hyperlink"/>
-          </w:rPr>
-          <w:t>e</w:t>
-        </w:r>
-        <w:r>
-          <w:rPr>
-            <w:rStyle w:val="Hyperlink"/>
-          </w:rPr>
-          <w:t>nt</w:t>
+          <w:t>dit document</w:t>
         </w:r>
       </w:hyperlink>
       <w:r>
@@ -3422,7 +3546,7 @@
       <w:pPr>
         <w:pStyle w:val="Kop1"/>
       </w:pPr>
-      <w:bookmarkStart w:id="19" w:name="_Toc116631657"/>
+      <w:bookmarkStart w:id="21" w:name="_Toc116638014"/>
       <w:r>
         <w:lastRenderedPageBreak/>
         <w:t xml:space="preserve">Business </w:t>
@@ -3434,7 +3558,7 @@
       <w:r>
         <w:t>rocesses</w:t>
       </w:r>
-      <w:bookmarkEnd w:id="19"/>
+      <w:bookmarkEnd w:id="21"/>
       <w:proofErr w:type="spellEnd"/>
     </w:p>
     <w:p>
@@ -3454,12 +3578,12 @@
       <w:pPr>
         <w:pStyle w:val="Kop1"/>
       </w:pPr>
-      <w:bookmarkStart w:id="20" w:name="_Toc116631658"/>
+      <w:bookmarkStart w:id="22" w:name="_Toc116638015"/>
       <w:r>
         <w:lastRenderedPageBreak/>
         <w:t>Professional</w:t>
       </w:r>
-      <w:bookmarkEnd w:id="20"/>
+      <w:bookmarkEnd w:id="22"/>
     </w:p>
     <w:p>
       <w:r>
@@ -3473,13 +3597,7 @@
           <w:rPr>
             <w:rStyle w:val="Hyperlink"/>
           </w:rPr>
-          <w:t>hie</w:t>
-        </w:r>
-        <w:r>
-          <w:rPr>
-            <w:rStyle w:val="Hyperlink"/>
-          </w:rPr>
-          <w:t>r</w:t>
+          <w:t>hier</w:t>
         </w:r>
       </w:hyperlink>
       <w:r>
@@ -3514,7 +3632,7 @@
 
 <file path=word/comments.xml><?xml version="1.0" encoding="utf-8"?>
 <w:comments xmlns:wpc="http://schemas.microsoft.com/office/word/2010/wordprocessingCanvas" xmlns:cx="http://schemas.microsoft.com/office/drawing/2014/chartex" xmlns:cx1="http://schemas.microsoft.com/office/drawing/2015/9/8/chartex" xmlns:cx2="http://schemas.microsoft.com/office/drawing/2015/10/21/chartex" xmlns:cx3="http://schemas.microsoft.com/office/drawing/2016/5/9/chartex" xmlns:cx4="http://schemas.microsoft.com/office/drawing/2016/5/10/chartex" xmlns:cx5="http://schemas.microsoft.com/office/drawing/2016/5/11/chartex" xmlns:cx6="http://schemas.microsoft.com/office/drawing/2016/5/12/chartex" xmlns:cx7="http://schemas.microsoft.com/office/drawing/2016/5/13/chartex" xmlns:cx8="http://schemas.microsoft.com/office/drawing/2016/5/14/chartex" xmlns:mc="http://schemas.openxmlformats.org/markup-compatibility/2006" xmlns:aink="http://schemas.microsoft.com/office/drawing/2016/ink" xmlns:am3d="http://schemas.microsoft.com/office/drawing/2017/model3d" xmlns:o="urn:schemas-microsoft-com:office:office" xmlns:oel="http://schemas.microsoft.com/office/2019/extlst" xmlns:r="http://schemas.openxmlformats.org/officeDocument/2006/relationships" xmlns:m="http://schemas.openxmlformats.org/officeDocument/2006/math" xmlns:v="urn:schemas-microsoft-com:vml" xmlns:wp14="http://schemas.microsoft.com/office/word/2010/wordprocessingDrawing" xmlns:wp="http://schemas.openxmlformats.org/drawingml/2006/wordprocessingDrawing" xmlns:w10="urn:schemas-microsoft-com:office:word" xmlns:w="http://schemas.openxmlformats.org/wordprocessingml/2006/main" xmlns:w14="http://schemas.microsoft.com/office/word/2010/wordml" xmlns:w15="http://schemas.microsoft.com/office/word/2012/wordml" xmlns:w16cex="http://schemas.microsoft.com/office/word/2018/wordml/cex" xmlns:w16cid="http://schemas.microsoft.com/office/word/2016/wordml/cid" xmlns:w16="http://schemas.microsoft.com/office/word/2018/wordml" xmlns:w16sdtdh="http://schemas.microsoft.com/office/word/2020/wordml/sdtdatahash" xmlns:w16se="http://schemas.microsoft.com/office/word/2015/wordml/symex" xmlns:wpg="http://schemas.microsoft.com/office/word/2010/wordprocessingGroup" xmlns:wpi="http://schemas.microsoft.com/office/word/2010/wordprocessingInk" xmlns:wne="http://schemas.microsoft.com/office/word/2006/wordml" xmlns:wps="http://schemas.microsoft.com/office/word/2010/wordprocessingShape" mc:Ignorable="w14 w15 w16se w16cid w16 w16cex w16sdtdh wp14">
-  <w:comment w:id="13" w:author="Mulder,Brett B.M.P." w:date="2022-10-03T13:55:00Z" w:initials="MB">
+  <w:comment w:id="12" w:author="Mulder,Brett B.M.P." w:date="2022-10-03T13:55:00Z" w:initials="MB">
     <w:p>
       <w:pPr>
         <w:pStyle w:val="Tekstopmerking"/>
@@ -5058,6 +5176,7 @@
     <w:rsidRoot w:val="009C56BE"/>
     <w:rsid w:val="00524839"/>
     <w:rsid w:val="009C56BE"/>
+    <w:rsid w:val="00CC4E84"/>
   </w:rsids>
   <m:mathPr>
     <m:mathFont m:val="Cambria Math"/>

</xml_diff>